<commit_message>
Buurtzorg Nederland week 5
Alle gewenste functionaliteiten zijn toegevoegd aan de applicatie.

Extra functionaliteiten op WTV pagina.
</commit_message>
<xml_diff>
--- a/docs/FO/Functioneelontwerp_Dani_Timmermans3.docx
+++ b/docs/FO/Functioneelontwerp_Dani_Timmermans3.docx
@@ -164,7 +164,10 @@
                               <w:t>Datum einde project:</w:t>
                             </w:r>
                             <w:r>
-                              <w:t xml:space="preserve"> -</w:t>
+                              <w:t xml:space="preserve"> </w:t>
+                            </w:r>
+                            <w:r>
+                              <w:t>28-01-2020</w:t>
                             </w:r>
                           </w:p>
                           <w:p>
@@ -178,7 +181,12 @@
                               <w:t xml:space="preserve"> </w:t>
                             </w:r>
                             <w:r>
-                              <w:t>17-01-2020</w:t>
+                              <w:t>17</w:t>
+                            </w:r>
+                            <w:bookmarkStart w:id="2" w:name="_GoBack"/>
+                            <w:bookmarkEnd w:id="2"/>
+                            <w:r>
+                              <w:t>-01-2020</w:t>
                             </w:r>
                           </w:p>
                           <w:p>
@@ -276,7 +284,10 @@
                         <w:t>Datum einde project:</w:t>
                       </w:r>
                       <w:r>
-                        <w:t xml:space="preserve"> -</w:t>
+                        <w:t xml:space="preserve"> </w:t>
+                      </w:r>
+                      <w:r>
+                        <w:t>28-01-2020</w:t>
                       </w:r>
                     </w:p>
                     <w:p>
@@ -290,7 +301,12 @@
                         <w:t xml:space="preserve"> </w:t>
                       </w:r>
                       <w:r>
-                        <w:t>17-01-2020</w:t>
+                        <w:t>17</w:t>
+                      </w:r>
+                      <w:bookmarkStart w:id="3" w:name="_GoBack"/>
+                      <w:bookmarkEnd w:id="3"/>
+                      <w:r>
+                        <w:t>-01-2020</w:t>
                       </w:r>
                     </w:p>
                     <w:p>
@@ -321,8 +337,6 @@
         </w:rPr>
         <w:br w:type="page"/>
       </w:r>
-      <w:bookmarkStart w:id="2" w:name="_GoBack"/>
-      <w:bookmarkEnd w:id="2"/>
     </w:p>
     <w:sdt>
       <w:sdtPr>
@@ -1137,33 +1151,33 @@
       <w:pPr>
         <w:pStyle w:val="Kop1"/>
       </w:pPr>
-      <w:bookmarkStart w:id="3" w:name="_Toc30151681"/>
+      <w:bookmarkStart w:id="4" w:name="_Toc30151681"/>
       <w:r>
         <w:lastRenderedPageBreak/>
         <w:t>Functioneel ontwerp</w:t>
       </w:r>
-      <w:bookmarkEnd w:id="3"/>
+      <w:bookmarkEnd w:id="4"/>
     </w:p>
     <w:p>
       <w:pPr>
         <w:pStyle w:val="Kop2"/>
       </w:pPr>
-      <w:bookmarkStart w:id="4" w:name="_Toc469485223"/>
-      <w:bookmarkStart w:id="5" w:name="_Toc446072059"/>
-      <w:bookmarkStart w:id="6" w:name="_Toc441224462"/>
+      <w:bookmarkStart w:id="5" w:name="_Toc469485223"/>
+      <w:bookmarkStart w:id="6" w:name="_Toc446072059"/>
+      <w:bookmarkStart w:id="7" w:name="_Toc441224462"/>
     </w:p>
     <w:p>
       <w:pPr>
         <w:pStyle w:val="Kop2"/>
       </w:pPr>
-      <w:bookmarkStart w:id="7" w:name="_Toc30151682"/>
+      <w:bookmarkStart w:id="8" w:name="_Toc30151682"/>
       <w:r>
         <w:t>Inleiding</w:t>
       </w:r>
-      <w:bookmarkEnd w:id="4"/>
       <w:bookmarkEnd w:id="5"/>
       <w:bookmarkEnd w:id="6"/>
       <w:bookmarkEnd w:id="7"/>
+      <w:bookmarkEnd w:id="8"/>
     </w:p>
     <w:p>
       <w:r>
@@ -1524,14 +1538,17 @@
           <w:szCs w:val="32"/>
         </w:rPr>
       </w:pPr>
-      <w:bookmarkStart w:id="8" w:name="_Toc469485225"/>
+      <w:bookmarkStart w:id="9" w:name="_Toc469485225"/>
     </w:p>
     <w:p>
       <w:pPr>
         <w:pStyle w:val="Kop2"/>
       </w:pPr>
-      <w:bookmarkStart w:id="9" w:name="_Toc30151683"/>
+      <w:bookmarkStart w:id="10" w:name="_Toc30151683"/>
       <w:r>
+        <w:rPr>
+          <w:noProof/>
+        </w:rPr>
         <w:lastRenderedPageBreak/>
         <w:drawing>
           <wp:anchor distT="0" distB="0" distL="114300" distR="114300" simplePos="0" relativeHeight="251660288" behindDoc="1" locked="0" layoutInCell="1" allowOverlap="1" wp14:anchorId="1381BA31" wp14:editId="6391454B">
@@ -1600,8 +1617,8 @@
       <w:r>
         <w:t>Basis lay-out</w:t>
       </w:r>
-      <w:bookmarkEnd w:id="8"/>
       <w:bookmarkEnd w:id="9"/>
+      <w:bookmarkEnd w:id="10"/>
     </w:p>
     <w:p>
       <w:pPr>
@@ -1612,19 +1629,19 @@
       <w:pPr>
         <w:pStyle w:val="Kop2"/>
       </w:pPr>
-      <w:bookmarkStart w:id="10" w:name="_Toc469485226"/>
-      <w:bookmarkStart w:id="11" w:name="_Toc30151684"/>
+      <w:bookmarkStart w:id="11" w:name="_Toc469485226"/>
+      <w:bookmarkStart w:id="12" w:name="_Toc30151684"/>
       <w:r>
         <w:t>Navigatiestructuur</w:t>
       </w:r>
-      <w:bookmarkEnd w:id="10"/>
       <w:bookmarkEnd w:id="11"/>
+      <w:bookmarkEnd w:id="12"/>
     </w:p>
     <w:p>
       <w:pPr>
         <w:jc w:val="center"/>
       </w:pPr>
-      <w:bookmarkStart w:id="12" w:name="_Toc469485227"/>
+      <w:bookmarkStart w:id="13" w:name="_Toc469485227"/>
       <w:r>
         <w:t>Middels de basis</w:t>
       </w:r>
@@ -1642,13 +1659,13 @@
       <w:pPr>
         <w:pStyle w:val="Kop2"/>
       </w:pPr>
-      <w:bookmarkStart w:id="13" w:name="_Toc30151685"/>
+      <w:bookmarkStart w:id="14" w:name="_Toc30151685"/>
       <w:r>
         <w:lastRenderedPageBreak/>
         <w:t>Gebruikersscherm</w:t>
       </w:r>
-      <w:bookmarkEnd w:id="12"/>
       <w:bookmarkEnd w:id="13"/>
+      <w:bookmarkEnd w:id="14"/>
     </w:p>
     <w:p>
       <w:pPr>
@@ -1667,12 +1684,12 @@
       <w:pPr>
         <w:pStyle w:val="Kop2"/>
       </w:pPr>
-      <w:bookmarkStart w:id="14" w:name="_Toc30151686"/>
+      <w:bookmarkStart w:id="15" w:name="_Toc30151686"/>
       <w:proofErr w:type="spellStart"/>
       <w:r>
         <w:t>Usecases</w:t>
       </w:r>
-      <w:bookmarkEnd w:id="14"/>
+      <w:bookmarkEnd w:id="15"/>
       <w:proofErr w:type="spellEnd"/>
     </w:p>
     <w:p/>
@@ -2463,18 +2480,18 @@
         <w:ind w:left="3540"/>
         <w:jc w:val="left"/>
       </w:pPr>
-      <w:bookmarkStart w:id="15" w:name="_Toc30151687"/>
+      <w:bookmarkStart w:id="16" w:name="_Toc30151687"/>
       <w:r>
         <w:lastRenderedPageBreak/>
         <w:t>Klassendiagram</w:t>
       </w:r>
-      <w:bookmarkEnd w:id="15"/>
+      <w:bookmarkEnd w:id="16"/>
     </w:p>
     <w:p>
       <w:pPr>
         <w:pStyle w:val="Kop2"/>
       </w:pPr>
-      <w:bookmarkStart w:id="16" w:name="_Toc469485228"/>
+      <w:bookmarkStart w:id="17" w:name="_Toc469485228"/>
       <w:r>
         <w:t xml:space="preserve"> </w:t>
       </w:r>
@@ -2646,13 +2663,13 @@
           <w:sz w:val="48"/>
         </w:rPr>
       </w:pPr>
-      <w:bookmarkStart w:id="17" w:name="_Toc30151688"/>
+      <w:bookmarkStart w:id="18" w:name="_Toc30151688"/>
       <w:r>
         <w:lastRenderedPageBreak/>
         <w:t>Uitvoerontwerp</w:t>
       </w:r>
-      <w:bookmarkEnd w:id="16"/>
       <w:bookmarkEnd w:id="17"/>
+      <w:bookmarkEnd w:id="18"/>
     </w:p>
     <w:p/>
     <w:tbl>

</xml_diff>